<commit_message>
Add two defect reports for test cases 9,10
</commit_message>
<xml_diff>
--- a/Defect Reports/Defect Report Test Case6.docx
+++ b/Defect Reports/Defect Report Test Case6.docx
@@ -208,45 +208,45 @@
         </w:numPr>
         <w:jc w:val="both"/>
         <w:rPr>
-          <w:b/>
-          <w:bCs/>
-          <w:sz w:val="40"/>
-          <w:szCs w:val="40"/>
-          <w:u w:val="single"/>
-        </w:rPr>
-      </w:pPr>
-      <w:r>
-        <w:rPr>
-          <w:b/>
-          <w:bCs/>
-          <w:sz w:val="40"/>
-          <w:szCs w:val="40"/>
-          <w:u w:val="single"/>
-        </w:rPr>
-        <w:t>Date:</w:t>
-      </w:r>
-      <w:r>
-        <w:rPr>
-          <w:b/>
-          <w:bCs/>
-          <w:sz w:val="40"/>
-          <w:szCs w:val="40"/>
+          <w:rFonts w:ascii="Calibri" w:eastAsia="Calibri" w:hAnsi="Calibri" w:cs="Calibri"/>
+          <w:b/>
+          <w:bCs/>
+          <w:sz w:val="32"/>
+          <w:szCs w:val="32"/>
+        </w:rPr>
+      </w:pPr>
+      <w:r>
+        <w:rPr>
+          <w:b/>
+          <w:bCs/>
+          <w:sz w:val="40"/>
+          <w:szCs w:val="40"/>
+          <w:u w:val="single"/>
+        </w:rPr>
+        <w:t>Asserted to:</w:t>
+      </w:r>
+      <w:r>
+        <w:rPr>
+          <w:rFonts w:ascii="Calibri" w:eastAsia="Calibri" w:hAnsi="Calibri" w:cs="Calibri"/>
+          <w:b/>
+          <w:bCs/>
+          <w:sz w:val="32"/>
+          <w:szCs w:val="32"/>
         </w:rPr>
         <w:t xml:space="preserve"> </w:t>
       </w:r>
-      <w:r>
-        <w:tab/>
-      </w:r>
-      <w:r>
-        <w:rPr>
-          <w:rFonts w:ascii="Calibri" w:eastAsia="Calibri" w:hAnsi="Calibri" w:cs="Calibri"/>
-          <w:b/>
-          <w:bCs/>
-          <w:sz w:val="32"/>
-          <w:szCs w:val="32"/>
-        </w:rPr>
-        <w:t>13/5/2023</w:t>
-      </w:r>
+      <w:proofErr w:type="spellStart"/>
+      <w:r>
+        <w:rPr>
+          <w:rFonts w:ascii="Calibri" w:eastAsia="Calibri" w:hAnsi="Calibri" w:cs="Calibri"/>
+          <w:b/>
+          <w:bCs/>
+          <w:sz w:val="32"/>
+          <w:szCs w:val="32"/>
+        </w:rPr>
+        <w:t>Malek</w:t>
+      </w:r>
+      <w:proofErr w:type="spellEnd"/>
     </w:p>
     <w:p>
       <w:pPr>
@@ -257,6 +257,55 @@
         </w:numPr>
         <w:jc w:val="both"/>
         <w:rPr>
+          <w:b/>
+          <w:bCs/>
+          <w:sz w:val="40"/>
+          <w:szCs w:val="40"/>
+          <w:u w:val="single"/>
+        </w:rPr>
+      </w:pPr>
+      <w:r>
+        <w:rPr>
+          <w:b/>
+          <w:bCs/>
+          <w:sz w:val="40"/>
+          <w:szCs w:val="40"/>
+          <w:u w:val="single"/>
+        </w:rPr>
+        <w:t>Date:</w:t>
+      </w:r>
+      <w:r>
+        <w:rPr>
+          <w:b/>
+          <w:bCs/>
+          <w:sz w:val="40"/>
+          <w:szCs w:val="40"/>
+        </w:rPr>
+        <w:t xml:space="preserve"> </w:t>
+      </w:r>
+      <w:r>
+        <w:tab/>
+      </w:r>
+      <w:r>
+        <w:rPr>
+          <w:rFonts w:ascii="Calibri" w:eastAsia="Calibri" w:hAnsi="Calibri" w:cs="Calibri"/>
+          <w:b/>
+          <w:bCs/>
+          <w:sz w:val="32"/>
+          <w:szCs w:val="32"/>
+        </w:rPr>
+        <w:t>13/5/2023</w:t>
+      </w:r>
+    </w:p>
+    <w:p>
+      <w:pPr>
+        <w:pStyle w:val="ListParagraph"/>
+        <w:numPr>
+          <w:ilvl w:val="0"/>
+          <w:numId w:val="6"/>
+        </w:numPr>
+        <w:jc w:val="both"/>
+        <w:rPr>
           <w:rFonts w:ascii="Calibri" w:eastAsia="Calibri" w:hAnsi="Calibri" w:cs="Calibri"/>
           <w:b/>
           <w:bCs/>
@@ -384,6 +433,16 @@
         </w:rPr>
         <w:t>.</w:t>
       </w:r>
+      <w:r>
+        <w:rPr>
+          <w:rFonts w:ascii="Calibri" w:eastAsia="Calibri" w:hAnsi="Calibri" w:cs="Calibri"/>
+          <w:b/>
+          <w:bCs/>
+          <w:sz w:val="32"/>
+          <w:szCs w:val="32"/>
+        </w:rPr>
+        <w:t xml:space="preserve"> The student id must not start with an alphabet.</w:t>
+      </w:r>
     </w:p>
     <w:p>
       <w:pPr>
@@ -557,61 +616,15 @@
           <w:numId w:val="1"/>
         </w:numPr>
         <w:rPr>
-          <w:rFonts w:ascii="Calibri" w:eastAsia="Calibri" w:hAnsi="Calibri" w:cs="Calibri"/>
-          <w:b/>
-          <w:bCs/>
-          <w:sz w:val="32"/>
-          <w:szCs w:val="32"/>
-        </w:rPr>
-      </w:pPr>
-      <w:r>
-        <w:rPr>
-          <w:b/>
-          <w:bCs/>
-          <w:sz w:val="40"/>
-          <w:szCs w:val="40"/>
-          <w:u w:val="single"/>
-        </w:rPr>
-        <w:t>Fixed By:</w:t>
-      </w:r>
-      <w:r>
-        <w:rPr>
-          <w:rFonts w:ascii="Calibri" w:eastAsia="Calibri" w:hAnsi="Calibri" w:cs="Calibri"/>
-          <w:b/>
-          <w:bCs/>
-          <w:sz w:val="32"/>
-          <w:szCs w:val="32"/>
-        </w:rPr>
-        <w:t xml:space="preserve"> </w:t>
-      </w:r>
-      <w:proofErr w:type="spellStart"/>
-      <w:r>
-        <w:rPr>
-          <w:rFonts w:ascii="Calibri" w:eastAsia="Calibri" w:hAnsi="Calibri" w:cs="Calibri"/>
-          <w:b/>
-          <w:bCs/>
-          <w:sz w:val="32"/>
-          <w:szCs w:val="32"/>
-        </w:rPr>
-        <w:t>Malek</w:t>
-      </w:r>
-      <w:proofErr w:type="spellEnd"/>
-    </w:p>
-    <w:p>
-      <w:pPr>
-        <w:pStyle w:val="ListParagraph"/>
-        <w:numPr>
-          <w:ilvl w:val="0"/>
-          <w:numId w:val="1"/>
-        </w:numPr>
-        <w:rPr>
-          <w:b/>
-          <w:bCs/>
-          <w:sz w:val="40"/>
-          <w:szCs w:val="40"/>
-          <w:u w:val="single"/>
-        </w:rPr>
-      </w:pPr>
+          <w:b/>
+          <w:bCs/>
+          <w:sz w:val="40"/>
+          <w:szCs w:val="40"/>
+          <w:u w:val="single"/>
+        </w:rPr>
+      </w:pPr>
+      <w:bookmarkStart w:id="0" w:name="_GoBack"/>
+      <w:bookmarkEnd w:id="0"/>
       <w:r>
         <w:rPr>
           <w:b/>
@@ -966,8 +979,6 @@
         </w:rPr>
         <w:t>Screenshot after fixing:</w:t>
       </w:r>
-      <w:bookmarkStart w:id="0" w:name="_GoBack"/>
-      <w:bookmarkEnd w:id="0"/>
     </w:p>
     <w:p>
       <w:pPr>
@@ -2849,7 +2860,7 @@
   <a:extraClrSchemeLst/>
   <a:extLst>
     <a:ext uri="{05A4C25C-085E-4340-85A3-A5531E510DB2}">
-      <thm15:themeFamily xmlns:thm15="http://schemas.microsoft.com/office/thememl/2012/main" xmlns="" name="Office Theme" id="{62F939B6-93AF-4DB8-9C6B-D6C7DFDC589F}" vid="{4A3C46E8-61CC-4603-A589-7422A47A8E4A}"/>
+      <thm15:themeFamily xmlns="" xmlns:thm15="http://schemas.microsoft.com/office/thememl/2012/main" name="Office Theme" id="{62F939B6-93AF-4DB8-9C6B-D6C7DFDC589F}" vid="{4A3C46E8-61CC-4603-A589-7422A47A8E4A}"/>
     </a:ext>
   </a:extLst>
 </a:theme>

</xml_diff>